<commit_message>
VV Übungen für Streams hinzugefügt
</commit_message>
<xml_diff>
--- a/Sebastian/VerteilteVerarbeitung/Aufgaben/2_VerteilteVerarbeitung_Streams.docx
+++ b/Sebastian/VerteilteVerarbeitung/Aufgaben/2_VerteilteVerarbeitung_Streams.docx
@@ -24,18 +24,33 @@
           <w:szCs w:val="24"/>
         </w:rPr>
       </w:pPr>
-      <w:bookmarkStart w:id="0" w:name="_GoBack"/>
       <w:r>
         <w:rPr>
           <w:sz w:val="24"/>
           <w:szCs w:val="24"/>
         </w:rPr>
-        <w:t>Das ist die erste Frage</w:t>
+        <w:t xml:space="preserve">Warum ist es bei einem reaktiven </w:t>
+      </w:r>
+      <w:proofErr w:type="spellStart"/>
+      <w:r>
+        <w:rPr>
+          <w:sz w:val="24"/>
+          <w:szCs w:val="24"/>
+        </w:rPr>
+        <w:t>Systen</w:t>
+      </w:r>
+      <w:proofErr w:type="spellEnd"/>
+      <w:r>
+        <w:rPr>
+          <w:sz w:val="24"/>
+          <w:szCs w:val="24"/>
+        </w:rPr>
+        <w:t xml:space="preserve"> so wichtig, dass man nicht mehr benötigte Ressourcen explizit wieder freigibt?</w:t>
       </w:r>
     </w:p>
     <w:p>
       <w:pPr>
-        <w:pStyle w:val="Listenabsatz"/>
+        <w:spacing w:line="254" w:lineRule="auto"/>
         <w:rPr>
           <w:sz w:val="24"/>
           <w:szCs w:val="24"/>
@@ -44,7 +59,7 @@
     </w:p>
     <w:p>
       <w:pPr>
-        <w:pStyle w:val="Listenabsatz"/>
+        <w:spacing w:line="254" w:lineRule="auto"/>
         <w:rPr>
           <w:sz w:val="24"/>
           <w:szCs w:val="24"/>
@@ -53,7 +68,7 @@
     </w:p>
     <w:p>
       <w:pPr>
-        <w:pStyle w:val="Listenabsatz"/>
+        <w:spacing w:line="254" w:lineRule="auto"/>
         <w:rPr>
           <w:sz w:val="24"/>
           <w:szCs w:val="24"/>
@@ -78,18 +93,319 @@
           <w:sz w:val="24"/>
           <w:szCs w:val="24"/>
         </w:rPr>
-        <w:t>Das ist die zweite Frage…</w:t>
+        <w:t>Was macht ein "</w:t>
+      </w:r>
+      <w:proofErr w:type="spellStart"/>
+      <w:r>
+        <w:rPr>
+          <w:sz w:val="24"/>
+          <w:szCs w:val="24"/>
+        </w:rPr>
+        <w:t>finally</w:t>
+      </w:r>
+      <w:proofErr w:type="spellEnd"/>
+      <w:r>
+        <w:rPr>
+          <w:sz w:val="24"/>
+          <w:szCs w:val="24"/>
+        </w:rPr>
+        <w:t>"-Block?</w:t>
       </w:r>
     </w:p>
     <w:p>
       <w:pPr>
+        <w:pStyle w:val="Listenabsatz"/>
         <w:rPr>
           <w:sz w:val="24"/>
           <w:szCs w:val="24"/>
         </w:rPr>
       </w:pPr>
     </w:p>
-    <w:bookmarkEnd w:id="0"/>
+    <w:p>
+      <w:pPr>
+        <w:pStyle w:val="Listenabsatz"/>
+        <w:rPr>
+          <w:sz w:val="24"/>
+          <w:szCs w:val="24"/>
+        </w:rPr>
+      </w:pPr>
+    </w:p>
+    <w:p>
+      <w:pPr>
+        <w:pStyle w:val="Listenabsatz"/>
+        <w:rPr>
+          <w:sz w:val="24"/>
+          <w:szCs w:val="24"/>
+        </w:rPr>
+      </w:pPr>
+    </w:p>
+    <w:p>
+      <w:pPr>
+        <w:spacing w:line="254" w:lineRule="auto"/>
+        <w:rPr>
+          <w:sz w:val="24"/>
+          <w:szCs w:val="24"/>
+        </w:rPr>
+      </w:pPr>
+    </w:p>
+    <w:p>
+      <w:pPr>
+        <w:pStyle w:val="Listenabsatz"/>
+        <w:numPr>
+          <w:ilvl w:val="0"/>
+          <w:numId w:val="13"/>
+        </w:numPr>
+        <w:spacing w:line="254" w:lineRule="auto"/>
+        <w:rPr>
+          <w:sz w:val="24"/>
+          <w:szCs w:val="24"/>
+        </w:rPr>
+      </w:pPr>
+      <w:r>
+        <w:rPr>
+          <w:sz w:val="24"/>
+          <w:szCs w:val="24"/>
+        </w:rPr>
+        <w:t>Mit welcher Methode gibt man die Ressourcen, die ein Stream verbraucht wieder frei?</w:t>
+      </w:r>
+    </w:p>
+    <w:p>
+      <w:pPr>
+        <w:spacing w:line="254" w:lineRule="auto"/>
+        <w:rPr>
+          <w:sz w:val="24"/>
+          <w:szCs w:val="24"/>
+        </w:rPr>
+      </w:pPr>
+    </w:p>
+    <w:p>
+      <w:pPr>
+        <w:spacing w:line="254" w:lineRule="auto"/>
+        <w:rPr>
+          <w:sz w:val="24"/>
+          <w:szCs w:val="24"/>
+        </w:rPr>
+      </w:pPr>
+    </w:p>
+    <w:p>
+      <w:pPr>
+        <w:spacing w:line="254" w:lineRule="auto"/>
+        <w:rPr>
+          <w:sz w:val="24"/>
+          <w:szCs w:val="24"/>
+        </w:rPr>
+      </w:pPr>
+    </w:p>
+    <w:p>
+      <w:pPr>
+        <w:pStyle w:val="Listenabsatz"/>
+        <w:numPr>
+          <w:ilvl w:val="0"/>
+          <w:numId w:val="13"/>
+        </w:numPr>
+        <w:spacing w:line="254" w:lineRule="auto"/>
+        <w:rPr>
+          <w:sz w:val="24"/>
+          <w:szCs w:val="24"/>
+        </w:rPr>
+      </w:pPr>
+      <w:r>
+        <w:rPr>
+          <w:sz w:val="24"/>
+          <w:szCs w:val="24"/>
+        </w:rPr>
+        <w:t xml:space="preserve">Was ist </w:t>
+      </w:r>
+      <w:proofErr w:type="spellStart"/>
+      <w:r>
+        <w:rPr>
+          <w:sz w:val="24"/>
+          <w:szCs w:val="24"/>
+        </w:rPr>
+        <w:t>Dependency</w:t>
+      </w:r>
+      <w:proofErr w:type="spellEnd"/>
+      <w:r>
+        <w:rPr>
+          <w:sz w:val="24"/>
+          <w:szCs w:val="24"/>
+        </w:rPr>
+        <w:t xml:space="preserve"> </w:t>
+      </w:r>
+      <w:proofErr w:type="spellStart"/>
+      <w:r>
+        <w:rPr>
+          <w:sz w:val="24"/>
+          <w:szCs w:val="24"/>
+        </w:rPr>
+        <w:t>Injection</w:t>
+      </w:r>
+      <w:proofErr w:type="spellEnd"/>
+      <w:r>
+        <w:rPr>
+          <w:sz w:val="24"/>
+          <w:szCs w:val="24"/>
+        </w:rPr>
+        <w:t>?</w:t>
+      </w:r>
+    </w:p>
+    <w:p>
+      <w:pPr>
+        <w:pStyle w:val="Listenabsatz"/>
+        <w:rPr>
+          <w:sz w:val="24"/>
+          <w:szCs w:val="24"/>
+        </w:rPr>
+      </w:pPr>
+    </w:p>
+    <w:p>
+      <w:pPr>
+        <w:spacing w:line="254" w:lineRule="auto"/>
+        <w:rPr>
+          <w:sz w:val="24"/>
+          <w:szCs w:val="24"/>
+        </w:rPr>
+      </w:pPr>
+    </w:p>
+    <w:p>
+      <w:pPr>
+        <w:spacing w:line="254" w:lineRule="auto"/>
+        <w:rPr>
+          <w:sz w:val="24"/>
+          <w:szCs w:val="24"/>
+        </w:rPr>
+      </w:pPr>
+    </w:p>
+    <w:p>
+      <w:pPr>
+        <w:spacing w:line="254" w:lineRule="auto"/>
+        <w:rPr>
+          <w:sz w:val="24"/>
+          <w:szCs w:val="24"/>
+        </w:rPr>
+      </w:pPr>
+    </w:p>
+    <w:p>
+      <w:pPr>
+        <w:pStyle w:val="Listenabsatz"/>
+        <w:numPr>
+          <w:ilvl w:val="0"/>
+          <w:numId w:val="13"/>
+        </w:numPr>
+        <w:spacing w:line="254" w:lineRule="auto"/>
+        <w:rPr>
+          <w:sz w:val="24"/>
+          <w:szCs w:val="24"/>
+        </w:rPr>
+      </w:pPr>
+      <w:r>
+        <w:rPr>
+          <w:sz w:val="24"/>
+          <w:szCs w:val="24"/>
+        </w:rPr>
+        <w:t xml:space="preserve">Welches Design Pattern spielt eine große Rolle bei </w:t>
+      </w:r>
+      <w:proofErr w:type="spellStart"/>
+      <w:r>
+        <w:rPr>
+          <w:sz w:val="24"/>
+          <w:szCs w:val="24"/>
+        </w:rPr>
+        <w:t>Dependency</w:t>
+      </w:r>
+      <w:proofErr w:type="spellEnd"/>
+      <w:r>
+        <w:rPr>
+          <w:sz w:val="24"/>
+          <w:szCs w:val="24"/>
+        </w:rPr>
+        <w:t xml:space="preserve"> </w:t>
+      </w:r>
+      <w:proofErr w:type="spellStart"/>
+      <w:r>
+        <w:rPr>
+          <w:sz w:val="24"/>
+          <w:szCs w:val="24"/>
+        </w:rPr>
+        <w:t>Injection</w:t>
+      </w:r>
+      <w:proofErr w:type="spellEnd"/>
+      <w:r>
+        <w:rPr>
+          <w:sz w:val="24"/>
+          <w:szCs w:val="24"/>
+        </w:rPr>
+        <w:t>?</w:t>
+      </w:r>
+    </w:p>
+    <w:p>
+      <w:pPr>
+        <w:spacing w:line="254" w:lineRule="auto"/>
+        <w:rPr>
+          <w:sz w:val="24"/>
+          <w:szCs w:val="24"/>
+        </w:rPr>
+      </w:pPr>
+    </w:p>
+    <w:p>
+      <w:pPr>
+        <w:spacing w:line="254" w:lineRule="auto"/>
+        <w:rPr>
+          <w:sz w:val="24"/>
+          <w:szCs w:val="24"/>
+        </w:rPr>
+      </w:pPr>
+    </w:p>
+    <w:p>
+      <w:pPr>
+        <w:spacing w:line="254" w:lineRule="auto"/>
+        <w:rPr>
+          <w:sz w:val="24"/>
+          <w:szCs w:val="24"/>
+        </w:rPr>
+      </w:pPr>
+      <w:bookmarkStart w:id="0" w:name="_GoBack"/>
+      <w:bookmarkEnd w:id="0"/>
+    </w:p>
+    <w:p>
+      <w:pPr>
+        <w:pStyle w:val="Listenabsatz"/>
+        <w:numPr>
+          <w:ilvl w:val="0"/>
+          <w:numId w:val="13"/>
+        </w:numPr>
+        <w:spacing w:line="254" w:lineRule="auto"/>
+        <w:rPr>
+          <w:sz w:val="24"/>
+          <w:szCs w:val="24"/>
+        </w:rPr>
+      </w:pPr>
+      <w:proofErr w:type="spellStart"/>
+      <w:proofErr w:type="gramStart"/>
+      <w:r>
+        <w:rPr>
+          <w:sz w:val="24"/>
+          <w:szCs w:val="24"/>
+        </w:rPr>
+        <w:t>java.util</w:t>
+      </w:r>
+      <w:proofErr w:type="gramEnd"/>
+      <w:r>
+        <w:rPr>
+          <w:sz w:val="24"/>
+          <w:szCs w:val="24"/>
+        </w:rPr>
+        <w:t>.Scanner</w:t>
+      </w:r>
+      <w:proofErr w:type="spellEnd"/>
+      <w:r>
+        <w:rPr>
+          <w:sz w:val="24"/>
+          <w:szCs w:val="24"/>
+        </w:rPr>
+        <w:t xml:space="preserve"> zerlegt Datenströme in Tokens. Nenne Beispiele für Tokens in diesem Kontext.</w:t>
+      </w:r>
+    </w:p>
     <w:p/>
     <w:sectPr>
       <w:headerReference w:type="default" r:id="rId8"/>
@@ -190,7 +506,7 @@
         <w:sz w:val="20"/>
         <w:szCs w:val="20"/>
       </w:rPr>
-      <w:t>10.04.2019</w:t>
+      <w:t>21.04.2019</w:t>
     </w:r>
     <w:r>
       <w:rPr>
@@ -1485,7 +1801,7 @@
       </w:pPr>
     </w:pPrDefault>
   </w:docDefaults>
-  <w:latentStyles w:defLockedState="0" w:defUIPriority="99" w:defSemiHidden="0" w:defUnhideWhenUsed="0" w:defQFormat="0" w:count="375">
+  <w:latentStyles w:defLockedState="0" w:defUIPriority="99" w:defSemiHidden="0" w:defUnhideWhenUsed="0" w:defQFormat="0" w:count="376">
     <w:lsdException w:name="Normal" w:uiPriority="0" w:qFormat="1"/>
     <w:lsdException w:name="heading 1" w:uiPriority="9" w:qFormat="1"/>
     <w:lsdException w:name="heading 2" w:semiHidden="1" w:uiPriority="9" w:unhideWhenUsed="1" w:qFormat="1"/>
@@ -1591,7 +1907,6 @@
     <w:lsdException w:name="HTML Sample" w:semiHidden="1" w:unhideWhenUsed="1"/>
     <w:lsdException w:name="HTML Typewriter" w:semiHidden="1" w:unhideWhenUsed="1"/>
     <w:lsdException w:name="HTML Variable" w:semiHidden="1" w:unhideWhenUsed="1"/>
-    <w:lsdException w:name="Normal Table" w:semiHidden="1" w:unhideWhenUsed="1"/>
     <w:lsdException w:name="annotation subject" w:semiHidden="1" w:unhideWhenUsed="1"/>
     <w:lsdException w:name="No List" w:semiHidden="1" w:unhideWhenUsed="1"/>
     <w:lsdException w:name="Outline List 1" w:semiHidden="1" w:unhideWhenUsed="1"/>
@@ -1638,10 +1953,8 @@
     <w:lsdException w:name="Table Subtle 2" w:semiHidden="1" w:unhideWhenUsed="1"/>
     <w:lsdException w:name="Table Web 1" w:semiHidden="1" w:unhideWhenUsed="1"/>
     <w:lsdException w:name="Table Web 2" w:semiHidden="1" w:unhideWhenUsed="1"/>
-    <w:lsdException w:name="Table Web 3" w:semiHidden="1" w:unhideWhenUsed="1"/>
     <w:lsdException w:name="Balloon Text" w:semiHidden="1" w:unhideWhenUsed="1"/>
     <w:lsdException w:name="Table Grid" w:uiPriority="39"/>
-    <w:lsdException w:name="Table Theme" w:semiHidden="1" w:unhideWhenUsed="1"/>
     <w:lsdException w:name="Placeholder Text" w:semiHidden="1"/>
     <w:lsdException w:name="No Spacing" w:uiPriority="1" w:qFormat="1"/>
     <w:lsdException w:name="Light Shading" w:uiPriority="60"/>
@@ -1861,6 +2174,7 @@
     <w:lsdException w:name="Smart Hyperlink" w:semiHidden="1" w:unhideWhenUsed="1"/>
     <w:lsdException w:name="Hashtag" w:semiHidden="1" w:unhideWhenUsed="1"/>
     <w:lsdException w:name="Unresolved Mention" w:semiHidden="1" w:unhideWhenUsed="1"/>
+    <w:lsdException w:name="Smart Link" w:semiHidden="1" w:unhideWhenUsed="1"/>
   </w:latentStyles>
   <w:style w:type="paragraph" w:default="1" w:styleId="Standard">
     <w:name w:val="Normal"/>
@@ -2470,7 +2784,7 @@
 </file>
 
 <file path=customXml/itemProps1.xml><?xml version="1.0" encoding="utf-8"?>
-<ds:datastoreItem xmlns:ds="http://schemas.openxmlformats.org/officeDocument/2006/customXml" ds:itemID="{89786FE8-C2A9-4822-B2B5-E92E7B944037}">
+<ds:datastoreItem xmlns:ds="http://schemas.openxmlformats.org/officeDocument/2006/customXml" ds:itemID="{49F6E2B0-5E8D-4064-BA14-924C947F6183}">
   <ds:schemaRefs>
     <ds:schemaRef ds:uri="http://schemas.openxmlformats.org/officeDocument/2006/bibliography"/>
   </ds:schemaRefs>

</xml_diff>